<commit_message>
Minor changes made to user manual
</commit_message>
<xml_diff>
--- a/Deliverable-3/UserManual_5_9_13.docx
+++ b/Deliverable-3/UserManual_5_9_13.docx
@@ -14,8 +14,14 @@
           <w:ilvl w:val="0"/>
           <w:numId w:val="1"/>
         </w:numPr>
-      </w:pPr>
-      <w:r>
+        <w:rPr>
+          <w:strike/>
+        </w:rPr>
+      </w:pPr>
+      <w:r>
+        <w:rPr>
+          <w:strike/>
+        </w:rPr>
         <w:t>#5 – View Course Sequence (student)</w:t>
       </w:r>
     </w:p>
@@ -59,6 +65,8 @@
         </w:rPr>
         <w:t>#9 – Drop Course (student)</w:t>
       </w:r>
+      <w:bookmarkStart w:id="0" w:name="_GoBack"/>
+      <w:bookmarkEnd w:id="0"/>
     </w:p>
     <w:p/>
     <w:p>
@@ -738,6 +746,9 @@
     </w:p>
     <w:p/>
     <w:p>
+      <w:pPr>
+        <w:jc w:val="both"/>
+      </w:pPr>
       <w:r>
         <w:t>An administrator that is logged in</w:t>
       </w:r>
@@ -767,7 +778,7 @@
           <w:noProof/>
         </w:rPr>
         <w:drawing>
-          <wp:inline distT="0" distB="0" distL="0" distR="0" wp14:anchorId="1F89A773" wp14:editId="7EE9AA82">
+          <wp:inline distT="0" distB="0" distL="0" distR="0" wp14:anchorId="58F4DB80" wp14:editId="4495B0AA">
             <wp:extent cx="2162175" cy="1419225"/>
             <wp:effectExtent l="0" t="0" r="9525" b="9525"/>
             <wp:docPr id="9" name="Picture 9"/>
@@ -873,6 +884,7 @@
         <w:tabs>
           <w:tab w:val="left" w:pos="3150"/>
         </w:tabs>
+        <w:jc w:val="both"/>
       </w:pPr>
       <w:r>
         <w:t xml:space="preserve">Clicking the manage courses option will display the </w:t>
@@ -912,7 +924,7 @@
           <w:noProof/>
         </w:rPr>
         <w:drawing>
-          <wp:inline distT="0" distB="0" distL="0" distR="0" wp14:anchorId="418BC7B1" wp14:editId="2A78AA18">
+          <wp:inline distT="0" distB="0" distL="0" distR="0" wp14:anchorId="0EFC35D7" wp14:editId="7CAA3DD0">
             <wp:extent cx="5934075" cy="647700"/>
             <wp:effectExtent l="0" t="0" r="9525" b="0"/>
             <wp:docPr id="10" name="Picture 10"/>
@@ -1033,7 +1045,7 @@
           <w:noProof/>
         </w:rPr>
         <w:drawing>
-          <wp:inline distT="0" distB="0" distL="0" distR="0" wp14:anchorId="1AA5CB09" wp14:editId="656AD2F0">
+          <wp:inline distT="0" distB="0" distL="0" distR="0" wp14:anchorId="2A12440F" wp14:editId="19C9B1B8">
             <wp:extent cx="5943600" cy="1123950"/>
             <wp:effectExtent l="0" t="0" r="0" b="0"/>
             <wp:docPr id="11" name="Picture 11"/>
@@ -1134,6 +1146,9 @@
     </w:p>
     <w:p/>
     <w:p>
+      <w:pPr>
+        <w:jc w:val="both"/>
+      </w:pPr>
       <w:r>
         <w:t xml:space="preserve">The advanced search setting will display two search bars on the page that will accept a course I.D. and/or course code to </w:t>
       </w:r>
@@ -1164,7 +1179,7 @@
         </w:rPr>
         <w:lastRenderedPageBreak/>
         <w:drawing>
-          <wp:inline distT="0" distB="0" distL="0" distR="0" wp14:anchorId="1B39FD8B" wp14:editId="1AC08714">
+          <wp:inline distT="0" distB="0" distL="0" distR="0" wp14:anchorId="42D8D137" wp14:editId="12DEF6BC">
             <wp:extent cx="3190875" cy="1552575"/>
             <wp:effectExtent l="0" t="0" r="9525" b="9525"/>
             <wp:docPr id="12" name="Picture 12"/>
@@ -1282,6 +1297,7 @@
         <w:tabs>
           <w:tab w:val="left" w:pos="5520"/>
         </w:tabs>
+        <w:jc w:val="both"/>
       </w:pPr>
       <w:r>
         <w:t xml:space="preserve">Once a course is searched and found, </w:t>
@@ -1305,7 +1321,7 @@
           <w:noProof/>
         </w:rPr>
         <w:drawing>
-          <wp:inline distT="0" distB="0" distL="0" distR="0">
+          <wp:inline distT="0" distB="0" distL="0" distR="0" wp14:anchorId="7FDBD932" wp14:editId="302855B1">
             <wp:extent cx="5943600" cy="1095375"/>
             <wp:effectExtent l="0" t="0" r="0" b="9525"/>
             <wp:docPr id="13" name="Picture 13"/>
@@ -1407,6 +1423,9 @@
       </w:pPr>
     </w:p>
     <w:p>
+      <w:pPr>
+        <w:jc w:val="both"/>
+      </w:pPr>
       <w:r>
         <w:t xml:space="preserve">The view option will produce a page that displays the details of the </w:t>
       </w:r>
@@ -1432,7 +1451,7 @@
           <w:noProof/>
         </w:rPr>
         <w:drawing>
-          <wp:inline distT="0" distB="0" distL="0" distR="0" wp14:anchorId="64647844" wp14:editId="7D66B0B3">
+          <wp:inline distT="0" distB="0" distL="0" distR="0" wp14:anchorId="0CA9C25E" wp14:editId="67923709">
             <wp:extent cx="2943225" cy="1276350"/>
             <wp:effectExtent l="0" t="0" r="9525" b="0"/>
             <wp:docPr id="14" name="Picture 14"/>
@@ -1548,6 +1567,9 @@
       </w:pPr>
     </w:p>
     <w:p>
+      <w:pPr>
+        <w:jc w:val="both"/>
+      </w:pPr>
       <w:r>
         <w:t xml:space="preserve">The edit function is selected by clicking the pencil icon to the right of the view button. </w:t>
       </w:r>
@@ -1581,7 +1603,7 @@
         </w:rPr>
         <w:lastRenderedPageBreak/>
         <w:drawing>
-          <wp:inline distT="0" distB="0" distL="0" distR="0" wp14:anchorId="16873696" wp14:editId="5C45E046">
+          <wp:inline distT="0" distB="0" distL="0" distR="0" wp14:anchorId="35F67050" wp14:editId="4A3F8148">
             <wp:extent cx="4143375" cy="3076575"/>
             <wp:effectExtent l="0" t="0" r="9525" b="9525"/>
             <wp:docPr id="15" name="Picture 15"/>
@@ -1699,6 +1721,9 @@
       </w:pPr>
     </w:p>
     <w:p>
+      <w:pPr>
+        <w:jc w:val="both"/>
+      </w:pPr>
       <w:r>
         <w:t>The final operation that an administrator can do to manage a course is to delete a course, which can be performed by clicking the red “X” button to the right of the update course icon.</w:t>
       </w:r>
@@ -1863,8 +1888,6 @@
           <w:tab w:val="left" w:pos="3285"/>
         </w:tabs>
       </w:pPr>
-      <w:bookmarkStart w:id="0" w:name="_GoBack"/>
-      <w:bookmarkEnd w:id="0"/>
     </w:p>
     <w:sectPr>
       <w:pgSz w:w="12240" w:h="15840"/>

</xml_diff>